<commit_message>
correcting the factors after synthesization
</commit_message>
<xml_diff>
--- a/phase 1 Report.docx
+++ b/phase 1 Report.docx
@@ -15,7 +15,6 @@
     <w:p>
       <w:pPr>
         <w:rPr>
-          <w:rFonts w:hint="cs"/>
           <w:sz w:val="36"/>
           <w:szCs w:val="36"/>
           <w:rtl/>
@@ -35,7 +34,6 @@
     <w:p>
       <w:pPr>
         <w:rPr>
-          <w:rFonts w:hint="cs"/>
           <w:sz w:val="36"/>
           <w:szCs w:val="36"/>
           <w:rtl/>
@@ -45,7 +43,6 @@
     <w:p>
       <w:pPr>
         <w:rPr>
-          <w:rFonts w:hint="cs"/>
           <w:sz w:val="36"/>
           <w:szCs w:val="36"/>
           <w:rtl/>
@@ -55,7 +52,6 @@
     <w:p>
       <w:pPr>
         <w:rPr>
-          <w:rFonts w:hint="cs"/>
           <w:sz w:val="36"/>
           <w:szCs w:val="36"/>
           <w:rtl/>
@@ -155,7 +151,6 @@
               </w:tabs>
               <w:jc w:val="center"/>
               <w:rPr>
-                <w:rFonts w:hint="cs"/>
                 <w:sz w:val="36"/>
                 <w:szCs w:val="36"/>
                 <w:rtl/>
@@ -228,7 +223,7 @@
                 <w:sz w:val="36"/>
                 <w:szCs w:val="36"/>
               </w:rPr>
-              <w:t>41148.2</w:t>
+              <w:t>41146</w:t>
             </w:r>
           </w:p>
         </w:tc>
@@ -250,7 +245,7 @@
                 <w:sz w:val="36"/>
                 <w:szCs w:val="36"/>
               </w:rPr>
-              <w:t>851.8</w:t>
+              <w:t>854</w:t>
             </w:r>
           </w:p>
         </w:tc>
@@ -271,7 +266,14 @@
                 <w:sz w:val="36"/>
                 <w:szCs w:val="36"/>
               </w:rPr>
-              <w:t>68</w:t>
+              <w:t>6</w:t>
+            </w:r>
+            <w:r>
+              <w:rPr>
+                <w:sz w:val="36"/>
+                <w:szCs w:val="36"/>
+              </w:rPr>
+              <w:t>9</w:t>
             </w:r>
           </w:p>
         </w:tc>
@@ -293,7 +295,14 @@
                 <w:sz w:val="36"/>
                 <w:szCs w:val="36"/>
               </w:rPr>
-              <w:t xml:space="preserve">120.243 </w:t>
+              <w:t>114.152771</w:t>
+            </w:r>
+            <w:r>
+              <w:rPr>
+                <w:sz w:val="36"/>
+                <w:szCs w:val="36"/>
+              </w:rPr>
+              <w:t xml:space="preserve"> </w:t>
             </w:r>
           </w:p>
         </w:tc>
@@ -415,7 +424,6 @@
             <w:pPr>
               <w:jc w:val="center"/>
               <w:rPr>
-                <w:rFonts w:hint="cs"/>
                 <w:sz w:val="36"/>
                 <w:szCs w:val="36"/>
                 <w:rtl/>
@@ -435,7 +443,6 @@
     <w:p>
       <w:pPr>
         <w:rPr>
-          <w:rFonts w:hint="cs"/>
           <w:sz w:val="36"/>
           <w:szCs w:val="36"/>
           <w:rtl/>
@@ -445,7 +452,6 @@
     <w:p>
       <w:pPr>
         <w:rPr>
-          <w:rFonts w:hint="cs"/>
           <w:sz w:val="36"/>
           <w:szCs w:val="36"/>
           <w:rtl/>

</xml_diff>